<commit_message>
add float type c code
</commit_message>
<xml_diff>
--- a/class work.docx
+++ b/class work.docx
@@ -13,21 +13,8 @@
       </w:r>
     </w:p>
     <w:p>
-      <w:proofErr w:type="spellStart"/>
-      <w:r>
-        <w:t>Intor</w:t>
-      </w:r>
-      <w:proofErr w:type="spellEnd"/>
-      <w:r>
-        <w:t xml:space="preserve"> </w:t>
-      </w:r>
-      <w:proofErr w:type="spellStart"/>
-      <w:r>
-        <w:t>carrer</w:t>
-      </w:r>
-      <w:proofErr w:type="spellEnd"/>
-      <w:r>
-        <w:t xml:space="preserve"> .tops site.</w:t>
+      <w:r>
+        <w:t>Intor carrer .tops site.</w:t>
       </w:r>
     </w:p>
     <w:p/>
@@ -63,13 +50,8 @@
     </w:p>
     <w:p>
       <w:r>
-        <w:t>.</w:t>
-      </w:r>
-      <w:proofErr w:type="spellStart"/>
-      <w:r>
-        <w:t>edu</w:t>
-      </w:r>
-      <w:proofErr w:type="spellEnd"/>
+        <w:t>.edu</w:t>
+      </w:r>
     </w:p>
     <w:p>
       <w:r>
@@ -94,6 +76,22 @@
       </w:r>
       <w:r>
         <w:t>hub – git bash</w:t>
+      </w:r>
+    </w:p>
+    <w:p>
+      <w:r>
+        <w:t>19-01-26</w:t>
+      </w:r>
+    </w:p>
+    <w:p/>
+    <w:p>
+      <w:r>
+        <w:t xml:space="preserve">Programing language </w:t>
+      </w:r>
+    </w:p>
+    <w:p>
+      <w:r>
+        <w:t>Dev c++-code soirce</w:t>
       </w:r>
     </w:p>
     <w:p/>

</xml_diff>